<commit_message>
popravka ssu da bude uskladjeno sa implementacijom
</commit_message>
<xml_diff>
--- a/Dokumentacija/Faza2/SSU/SSU_5.1-5.4_5.7/SSU_5.7.4_SviđanjeINesviđanjeLibraryStranice.docx
+++ b/Dokumentacija/Faza2/SSU/SSU_5.1-5.4_5.7/SSU_5.7.4_SviđanjeINesviđanjeLibraryStranice.docx
@@ -1,6 +1,6 @@
 
 <file path=word/document.xml><?xml version="1.0" encoding="utf-8"?>
-<w:document xmlns:wpc="http://schemas.microsoft.com/office/word/2010/wordprocessingCanvas" xmlns:cx="http://schemas.microsoft.com/office/drawing/2014/chartex" xmlns:cx1="http://schemas.microsoft.com/office/drawing/2015/9/8/chartex" xmlns:cx2="http://schemas.microsoft.com/office/drawing/2015/10/21/chartex" xmlns:cx3="http://schemas.microsoft.com/office/drawing/2016/5/9/chartex" xmlns:cx4="http://schemas.microsoft.com/office/drawing/2016/5/10/chartex" xmlns:cx5="http://schemas.microsoft.com/office/drawing/2016/5/11/chartex" xmlns:cx6="http://schemas.microsoft.com/office/drawing/2016/5/12/chartex" xmlns:cx7="http://schemas.microsoft.com/office/drawing/2016/5/13/chartex" xmlns:cx8="http://schemas.microsoft.com/office/drawing/2016/5/14/chartex" xmlns:mc="http://schemas.openxmlformats.org/markup-compatibility/2006" xmlns:aink="http://schemas.microsoft.com/office/drawing/2016/ink" xmlns:am3d="http://schemas.microsoft.com/office/drawing/2017/model3d" xmlns:o="urn:schemas-microsoft-com:office:office" xmlns:r="http://schemas.openxmlformats.org/officeDocument/2006/relationships" xmlns:m="http://schemas.openxmlformats.org/officeDocument/2006/math" xmlns:v="urn:schemas-microsoft-com:vml" xmlns:wp14="http://schemas.microsoft.com/office/word/2010/wordprocessingDrawing" xmlns:wp="http://schemas.openxmlformats.org/drawingml/2006/wordprocessingDrawing" xmlns:w10="urn:schemas-microsoft-com:office:word" xmlns:w="http://schemas.openxmlformats.org/wordprocessingml/2006/main" xmlns:w14="http://schemas.microsoft.com/office/word/2010/wordml" xmlns:w15="http://schemas.microsoft.com/office/word/2012/wordml" xmlns:w16cex="http://schemas.microsoft.com/office/word/2018/wordml/cex" xmlns:w16cid="http://schemas.microsoft.com/office/word/2016/wordml/cid" xmlns:w16="http://schemas.microsoft.com/office/word/2018/wordml" xmlns:w16sdtdh="http://schemas.microsoft.com/office/word/2020/wordml/sdtdatahash" xmlns:w16se="http://schemas.microsoft.com/office/word/2015/wordml/symex" xmlns:wpg="http://schemas.microsoft.com/office/word/2010/wordprocessingGroup" xmlns:wpi="http://schemas.microsoft.com/office/word/2010/wordprocessingInk" xmlns:wne="http://schemas.microsoft.com/office/word/2006/wordml" xmlns:wps="http://schemas.microsoft.com/office/word/2010/wordprocessingShape" mc:Ignorable="w14 w15 w16se w16cid w16 w16cex w16sdtdh wp14">
+<w:document xmlns:wpc="http://schemas.microsoft.com/office/word/2010/wordprocessingCanvas" xmlns:cx="http://schemas.microsoft.com/office/drawing/2014/chartex" xmlns:cx1="http://schemas.microsoft.com/office/drawing/2015/9/8/chartex" xmlns:cx2="http://schemas.microsoft.com/office/drawing/2015/10/21/chartex" xmlns:cx3="http://schemas.microsoft.com/office/drawing/2016/5/9/chartex" xmlns:cx4="http://schemas.microsoft.com/office/drawing/2016/5/10/chartex" xmlns:cx5="http://schemas.microsoft.com/office/drawing/2016/5/11/chartex" xmlns:cx6="http://schemas.microsoft.com/office/drawing/2016/5/12/chartex" xmlns:cx7="http://schemas.microsoft.com/office/drawing/2016/5/13/chartex" xmlns:cx8="http://schemas.microsoft.com/office/drawing/2016/5/14/chartex" xmlns:mc="http://schemas.openxmlformats.org/markup-compatibility/2006" xmlns:aink="http://schemas.microsoft.com/office/drawing/2016/ink" xmlns:am3d="http://schemas.microsoft.com/office/drawing/2017/model3d" xmlns:o="urn:schemas-microsoft-com:office:office" xmlns:oel="http://schemas.microsoft.com/office/2019/extlst" xmlns:r="http://schemas.openxmlformats.org/officeDocument/2006/relationships" xmlns:m="http://schemas.openxmlformats.org/officeDocument/2006/math" xmlns:v="urn:schemas-microsoft-com:vml" xmlns:wp14="http://schemas.microsoft.com/office/word/2010/wordprocessingDrawing" xmlns:wp="http://schemas.openxmlformats.org/drawingml/2006/wordprocessingDrawing" xmlns:w10="urn:schemas-microsoft-com:office:word" xmlns:w="http://schemas.openxmlformats.org/wordprocessingml/2006/main" xmlns:w14="http://schemas.microsoft.com/office/word/2010/wordml" xmlns:w15="http://schemas.microsoft.com/office/word/2012/wordml" xmlns:w16cex="http://schemas.microsoft.com/office/word/2018/wordml/cex" xmlns:w16cid="http://schemas.microsoft.com/office/word/2016/wordml/cid" xmlns:w16="http://schemas.microsoft.com/office/word/2018/wordml" xmlns:w16sdtdh="http://schemas.microsoft.com/office/word/2020/wordml/sdtdatahash" xmlns:w16se="http://schemas.microsoft.com/office/word/2015/wordml/symex" xmlns:wpg="http://schemas.microsoft.com/office/word/2010/wordprocessingGroup" xmlns:wpi="http://schemas.microsoft.com/office/word/2010/wordprocessingInk" xmlns:wne="http://schemas.microsoft.com/office/word/2006/wordml" xmlns:wps="http://schemas.microsoft.com/office/word/2010/wordprocessingShape" mc:Ignorable="w14 w15 w16se w16cid w16 w16cex w16sdtdh wp14">
   <w:body>
     <w:p>
       <w:pPr>
@@ -2847,7 +2847,23 @@
           <w:sz w:val="20"/>
           <w:szCs w:val="20"/>
         </w:rPr>
-        <w:t>Korisnik klikne na dugme za sviđanje obeleženo “↑”.</w:t>
+        <w:t>Korisnik klikne na dugme za sviđanj</w:t>
+      </w:r>
+      <w:r>
+        <w:rPr>
+          <w:rFonts w:ascii="Arial" w:hAnsi="Arial" w:cs="Arial"/>
+          <w:sz w:val="20"/>
+          <w:szCs w:val="20"/>
+        </w:rPr>
+        <w:t>e</w:t>
+      </w:r>
+      <w:r>
+        <w:rPr>
+          <w:rFonts w:ascii="Arial" w:hAnsi="Arial" w:cs="Arial"/>
+          <w:sz w:val="20"/>
+          <w:szCs w:val="20"/>
+        </w:rPr>
+        <w:t>.</w:t>
       </w:r>
     </w:p>
     <w:p>
@@ -2926,7 +2942,7 @@
           <w:sz w:val="20"/>
           <w:szCs w:val="20"/>
         </w:rPr>
-        <w:t>sviđanje obeleženo “↓”.</w:t>
+        <w:t>sviđanje.</w:t>
       </w:r>
     </w:p>
     <w:p>
@@ -3156,7 +3172,7 @@
 </file>
 
 <file path=word/endnotes.xml><?xml version="1.0" encoding="utf-8"?>
-<w:endnotes xmlns:wpc="http://schemas.microsoft.com/office/word/2010/wordprocessingCanvas" xmlns:cx="http://schemas.microsoft.com/office/drawing/2014/chartex" xmlns:cx1="http://schemas.microsoft.com/office/drawing/2015/9/8/chartex" xmlns:cx2="http://schemas.microsoft.com/office/drawing/2015/10/21/chartex" xmlns:cx3="http://schemas.microsoft.com/office/drawing/2016/5/9/chartex" xmlns:cx4="http://schemas.microsoft.com/office/drawing/2016/5/10/chartex" xmlns:cx5="http://schemas.microsoft.com/office/drawing/2016/5/11/chartex" xmlns:cx6="http://schemas.microsoft.com/office/drawing/2016/5/12/chartex" xmlns:cx7="http://schemas.microsoft.com/office/drawing/2016/5/13/chartex" xmlns:cx8="http://schemas.microsoft.com/office/drawing/2016/5/14/chartex" xmlns:mc="http://schemas.openxmlformats.org/markup-compatibility/2006" xmlns:aink="http://schemas.microsoft.com/office/drawing/2016/ink" xmlns:am3d="http://schemas.microsoft.com/office/drawing/2017/model3d" xmlns:o="urn:schemas-microsoft-com:office:office" xmlns:r="http://schemas.openxmlformats.org/officeDocument/2006/relationships" xmlns:m="http://schemas.openxmlformats.org/officeDocument/2006/math" xmlns:v="urn:schemas-microsoft-com:vml" xmlns:wp14="http://schemas.microsoft.com/office/word/2010/wordprocessingDrawing" xmlns:wp="http://schemas.openxmlformats.org/drawingml/2006/wordprocessingDrawing" xmlns:w10="urn:schemas-microsoft-com:office:word" xmlns:w="http://schemas.openxmlformats.org/wordprocessingml/2006/main" xmlns:w14="http://schemas.microsoft.com/office/word/2010/wordml" xmlns:w15="http://schemas.microsoft.com/office/word/2012/wordml" xmlns:w16cex="http://schemas.microsoft.com/office/word/2018/wordml/cex" xmlns:w16cid="http://schemas.microsoft.com/office/word/2016/wordml/cid" xmlns:w16="http://schemas.microsoft.com/office/word/2018/wordml" xmlns:w16sdtdh="http://schemas.microsoft.com/office/word/2020/wordml/sdtdatahash" xmlns:w16se="http://schemas.microsoft.com/office/word/2015/wordml/symex" xmlns:wpg="http://schemas.microsoft.com/office/word/2010/wordprocessingGroup" xmlns:wpi="http://schemas.microsoft.com/office/word/2010/wordprocessingInk" xmlns:wne="http://schemas.microsoft.com/office/word/2006/wordml" xmlns:wps="http://schemas.microsoft.com/office/word/2010/wordprocessingShape" mc:Ignorable="w14 w15 w16se w16cid w16 w16cex w16sdtdh wp14">
+<w:endnotes xmlns:wpc="http://schemas.microsoft.com/office/word/2010/wordprocessingCanvas" xmlns:cx="http://schemas.microsoft.com/office/drawing/2014/chartex" xmlns:cx1="http://schemas.microsoft.com/office/drawing/2015/9/8/chartex" xmlns:cx2="http://schemas.microsoft.com/office/drawing/2015/10/21/chartex" xmlns:cx3="http://schemas.microsoft.com/office/drawing/2016/5/9/chartex" xmlns:cx4="http://schemas.microsoft.com/office/drawing/2016/5/10/chartex" xmlns:cx5="http://schemas.microsoft.com/office/drawing/2016/5/11/chartex" xmlns:cx6="http://schemas.microsoft.com/office/drawing/2016/5/12/chartex" xmlns:cx7="http://schemas.microsoft.com/office/drawing/2016/5/13/chartex" xmlns:cx8="http://schemas.microsoft.com/office/drawing/2016/5/14/chartex" xmlns:mc="http://schemas.openxmlformats.org/markup-compatibility/2006" xmlns:aink="http://schemas.microsoft.com/office/drawing/2016/ink" xmlns:am3d="http://schemas.microsoft.com/office/drawing/2017/model3d" xmlns:o="urn:schemas-microsoft-com:office:office" xmlns:oel="http://schemas.microsoft.com/office/2019/extlst" xmlns:r="http://schemas.openxmlformats.org/officeDocument/2006/relationships" xmlns:m="http://schemas.openxmlformats.org/officeDocument/2006/math" xmlns:v="urn:schemas-microsoft-com:vml" xmlns:wp14="http://schemas.microsoft.com/office/word/2010/wordprocessingDrawing" xmlns:wp="http://schemas.openxmlformats.org/drawingml/2006/wordprocessingDrawing" xmlns:w10="urn:schemas-microsoft-com:office:word" xmlns:w="http://schemas.openxmlformats.org/wordprocessingml/2006/main" xmlns:w14="http://schemas.microsoft.com/office/word/2010/wordml" xmlns:w15="http://schemas.microsoft.com/office/word/2012/wordml" xmlns:w16cex="http://schemas.microsoft.com/office/word/2018/wordml/cex" xmlns:w16cid="http://schemas.microsoft.com/office/word/2016/wordml/cid" xmlns:w16="http://schemas.microsoft.com/office/word/2018/wordml" xmlns:w16sdtdh="http://schemas.microsoft.com/office/word/2020/wordml/sdtdatahash" xmlns:w16se="http://schemas.microsoft.com/office/word/2015/wordml/symex" xmlns:wpg="http://schemas.microsoft.com/office/word/2010/wordprocessingGroup" xmlns:wpi="http://schemas.microsoft.com/office/word/2010/wordprocessingInk" xmlns:wne="http://schemas.microsoft.com/office/word/2006/wordml" xmlns:wps="http://schemas.microsoft.com/office/word/2010/wordprocessingShape" mc:Ignorable="w14 w15 w16se w16cid w16 w16cex w16sdtdh wp14">
   <w:endnote w:type="separator" w:id="-1">
     <w:p>
       <w:pPr>
@@ -3181,7 +3197,7 @@
 </file>
 
 <file path=word/footer1.xml><?xml version="1.0" encoding="utf-8"?>
-<w:ftr xmlns:wpc="http://schemas.microsoft.com/office/word/2010/wordprocessingCanvas" xmlns:cx="http://schemas.microsoft.com/office/drawing/2014/chartex" xmlns:cx1="http://schemas.microsoft.com/office/drawing/2015/9/8/chartex" xmlns:cx2="http://schemas.microsoft.com/office/drawing/2015/10/21/chartex" xmlns:cx3="http://schemas.microsoft.com/office/drawing/2016/5/9/chartex" xmlns:cx4="http://schemas.microsoft.com/office/drawing/2016/5/10/chartex" xmlns:cx5="http://schemas.microsoft.com/office/drawing/2016/5/11/chartex" xmlns:cx6="http://schemas.microsoft.com/office/drawing/2016/5/12/chartex" xmlns:cx7="http://schemas.microsoft.com/office/drawing/2016/5/13/chartex" xmlns:cx8="http://schemas.microsoft.com/office/drawing/2016/5/14/chartex" xmlns:mc="http://schemas.openxmlformats.org/markup-compatibility/2006" xmlns:aink="http://schemas.microsoft.com/office/drawing/2016/ink" xmlns:am3d="http://schemas.microsoft.com/office/drawing/2017/model3d" xmlns:o="urn:schemas-microsoft-com:office:office" xmlns:r="http://schemas.openxmlformats.org/officeDocument/2006/relationships" xmlns:m="http://schemas.openxmlformats.org/officeDocument/2006/math" xmlns:v="urn:schemas-microsoft-com:vml" xmlns:wp14="http://schemas.microsoft.com/office/word/2010/wordprocessingDrawing" xmlns:wp="http://schemas.openxmlformats.org/drawingml/2006/wordprocessingDrawing" xmlns:w10="urn:schemas-microsoft-com:office:word" xmlns:w="http://schemas.openxmlformats.org/wordprocessingml/2006/main" xmlns:w14="http://schemas.microsoft.com/office/word/2010/wordml" xmlns:w15="http://schemas.microsoft.com/office/word/2012/wordml" xmlns:w16cex="http://schemas.microsoft.com/office/word/2018/wordml/cex" xmlns:w16cid="http://schemas.microsoft.com/office/word/2016/wordml/cid" xmlns:w16="http://schemas.microsoft.com/office/word/2018/wordml" xmlns:w16sdtdh="http://schemas.microsoft.com/office/word/2020/wordml/sdtdatahash" xmlns:w16se="http://schemas.microsoft.com/office/word/2015/wordml/symex" xmlns:wpg="http://schemas.microsoft.com/office/word/2010/wordprocessingGroup" xmlns:wpi="http://schemas.microsoft.com/office/word/2010/wordprocessingInk" xmlns:wne="http://schemas.microsoft.com/office/word/2006/wordml" xmlns:wps="http://schemas.microsoft.com/office/word/2010/wordprocessingShape" mc:Ignorable="w14 w15 w16se w16cid w16 w16cex w16sdtdh wp14">
+<w:ftr xmlns:wpc="http://schemas.microsoft.com/office/word/2010/wordprocessingCanvas" xmlns:cx="http://schemas.microsoft.com/office/drawing/2014/chartex" xmlns:cx1="http://schemas.microsoft.com/office/drawing/2015/9/8/chartex" xmlns:cx2="http://schemas.microsoft.com/office/drawing/2015/10/21/chartex" xmlns:cx3="http://schemas.microsoft.com/office/drawing/2016/5/9/chartex" xmlns:cx4="http://schemas.microsoft.com/office/drawing/2016/5/10/chartex" xmlns:cx5="http://schemas.microsoft.com/office/drawing/2016/5/11/chartex" xmlns:cx6="http://schemas.microsoft.com/office/drawing/2016/5/12/chartex" xmlns:cx7="http://schemas.microsoft.com/office/drawing/2016/5/13/chartex" xmlns:cx8="http://schemas.microsoft.com/office/drawing/2016/5/14/chartex" xmlns:mc="http://schemas.openxmlformats.org/markup-compatibility/2006" xmlns:aink="http://schemas.microsoft.com/office/drawing/2016/ink" xmlns:am3d="http://schemas.microsoft.com/office/drawing/2017/model3d" xmlns:o="urn:schemas-microsoft-com:office:office" xmlns:oel="http://schemas.microsoft.com/office/2019/extlst" xmlns:r="http://schemas.openxmlformats.org/officeDocument/2006/relationships" xmlns:m="http://schemas.openxmlformats.org/officeDocument/2006/math" xmlns:v="urn:schemas-microsoft-com:vml" xmlns:wp14="http://schemas.microsoft.com/office/word/2010/wordprocessingDrawing" xmlns:wp="http://schemas.openxmlformats.org/drawingml/2006/wordprocessingDrawing" xmlns:w10="urn:schemas-microsoft-com:office:word" xmlns:w="http://schemas.openxmlformats.org/wordprocessingml/2006/main" xmlns:w14="http://schemas.microsoft.com/office/word/2010/wordml" xmlns:w15="http://schemas.microsoft.com/office/word/2012/wordml" xmlns:w16cex="http://schemas.microsoft.com/office/word/2018/wordml/cex" xmlns:w16cid="http://schemas.microsoft.com/office/word/2016/wordml/cid" xmlns:w16="http://schemas.microsoft.com/office/word/2018/wordml" xmlns:w16sdtdh="http://schemas.microsoft.com/office/word/2020/wordml/sdtdatahash" xmlns:w16se="http://schemas.microsoft.com/office/word/2015/wordml/symex" xmlns:wpg="http://schemas.microsoft.com/office/word/2010/wordprocessingGroup" xmlns:wpi="http://schemas.microsoft.com/office/word/2010/wordprocessingInk" xmlns:wne="http://schemas.microsoft.com/office/word/2006/wordml" xmlns:wps="http://schemas.microsoft.com/office/word/2010/wordprocessingShape" mc:Ignorable="w14 w15 w16se w16cid w16 w16cex w16sdtdh wp14">
   <w:p>
     <w:pPr>
       <w:tabs>
@@ -3247,7 +3263,7 @@
 </file>
 
 <file path=word/footer2.xml><?xml version="1.0" encoding="utf-8"?>
-<w:ftr xmlns:wpc="http://schemas.microsoft.com/office/word/2010/wordprocessingCanvas" xmlns:cx="http://schemas.microsoft.com/office/drawing/2014/chartex" xmlns:cx1="http://schemas.microsoft.com/office/drawing/2015/9/8/chartex" xmlns:cx2="http://schemas.microsoft.com/office/drawing/2015/10/21/chartex" xmlns:cx3="http://schemas.microsoft.com/office/drawing/2016/5/9/chartex" xmlns:cx4="http://schemas.microsoft.com/office/drawing/2016/5/10/chartex" xmlns:cx5="http://schemas.microsoft.com/office/drawing/2016/5/11/chartex" xmlns:cx6="http://schemas.microsoft.com/office/drawing/2016/5/12/chartex" xmlns:cx7="http://schemas.microsoft.com/office/drawing/2016/5/13/chartex" xmlns:cx8="http://schemas.microsoft.com/office/drawing/2016/5/14/chartex" xmlns:mc="http://schemas.openxmlformats.org/markup-compatibility/2006" xmlns:aink="http://schemas.microsoft.com/office/drawing/2016/ink" xmlns:am3d="http://schemas.microsoft.com/office/drawing/2017/model3d" xmlns:o="urn:schemas-microsoft-com:office:office" xmlns:r="http://schemas.openxmlformats.org/officeDocument/2006/relationships" xmlns:m="http://schemas.openxmlformats.org/officeDocument/2006/math" xmlns:v="urn:schemas-microsoft-com:vml" xmlns:wp14="http://schemas.microsoft.com/office/word/2010/wordprocessingDrawing" xmlns:wp="http://schemas.openxmlformats.org/drawingml/2006/wordprocessingDrawing" xmlns:w10="urn:schemas-microsoft-com:office:word" xmlns:w="http://schemas.openxmlformats.org/wordprocessingml/2006/main" xmlns:w14="http://schemas.microsoft.com/office/word/2010/wordml" xmlns:w15="http://schemas.microsoft.com/office/word/2012/wordml" xmlns:w16cex="http://schemas.microsoft.com/office/word/2018/wordml/cex" xmlns:w16cid="http://schemas.microsoft.com/office/word/2016/wordml/cid" xmlns:w16="http://schemas.microsoft.com/office/word/2018/wordml" xmlns:w16sdtdh="http://schemas.microsoft.com/office/word/2020/wordml/sdtdatahash" xmlns:w16se="http://schemas.microsoft.com/office/word/2015/wordml/symex" xmlns:wpg="http://schemas.microsoft.com/office/word/2010/wordprocessingGroup" xmlns:wpi="http://schemas.microsoft.com/office/word/2010/wordprocessingInk" xmlns:wne="http://schemas.microsoft.com/office/word/2006/wordml" xmlns:wps="http://schemas.microsoft.com/office/word/2010/wordprocessingShape" mc:Ignorable="w14 w15 w16se w16cid w16 w16cex w16sdtdh wp14">
+<w:ftr xmlns:wpc="http://schemas.microsoft.com/office/word/2010/wordprocessingCanvas" xmlns:cx="http://schemas.microsoft.com/office/drawing/2014/chartex" xmlns:cx1="http://schemas.microsoft.com/office/drawing/2015/9/8/chartex" xmlns:cx2="http://schemas.microsoft.com/office/drawing/2015/10/21/chartex" xmlns:cx3="http://schemas.microsoft.com/office/drawing/2016/5/9/chartex" xmlns:cx4="http://schemas.microsoft.com/office/drawing/2016/5/10/chartex" xmlns:cx5="http://schemas.microsoft.com/office/drawing/2016/5/11/chartex" xmlns:cx6="http://schemas.microsoft.com/office/drawing/2016/5/12/chartex" xmlns:cx7="http://schemas.microsoft.com/office/drawing/2016/5/13/chartex" xmlns:cx8="http://schemas.microsoft.com/office/drawing/2016/5/14/chartex" xmlns:mc="http://schemas.openxmlformats.org/markup-compatibility/2006" xmlns:aink="http://schemas.microsoft.com/office/drawing/2016/ink" xmlns:am3d="http://schemas.microsoft.com/office/drawing/2017/model3d" xmlns:o="urn:schemas-microsoft-com:office:office" xmlns:oel="http://schemas.microsoft.com/office/2019/extlst" xmlns:r="http://schemas.openxmlformats.org/officeDocument/2006/relationships" xmlns:m="http://schemas.openxmlformats.org/officeDocument/2006/math" xmlns:v="urn:schemas-microsoft-com:vml" xmlns:wp14="http://schemas.microsoft.com/office/word/2010/wordprocessingDrawing" xmlns:wp="http://schemas.openxmlformats.org/drawingml/2006/wordprocessingDrawing" xmlns:w10="urn:schemas-microsoft-com:office:word" xmlns:w="http://schemas.openxmlformats.org/wordprocessingml/2006/main" xmlns:w14="http://schemas.microsoft.com/office/word/2010/wordml" xmlns:w15="http://schemas.microsoft.com/office/word/2012/wordml" xmlns:w16cex="http://schemas.microsoft.com/office/word/2018/wordml/cex" xmlns:w16cid="http://schemas.microsoft.com/office/word/2016/wordml/cid" xmlns:w16="http://schemas.microsoft.com/office/word/2018/wordml" xmlns:w16sdtdh="http://schemas.microsoft.com/office/word/2020/wordml/sdtdatahash" xmlns:w16se="http://schemas.microsoft.com/office/word/2015/wordml/symex" xmlns:wpg="http://schemas.microsoft.com/office/word/2010/wordprocessingGroup" xmlns:wpi="http://schemas.microsoft.com/office/word/2010/wordprocessingInk" xmlns:wne="http://schemas.microsoft.com/office/word/2006/wordml" xmlns:wps="http://schemas.microsoft.com/office/word/2010/wordprocessingShape" mc:Ignorable="w14 w15 w16se w16cid w16 w16cex w16sdtdh wp14">
   <w:p>
     <w:pPr>
       <w:tabs>
@@ -3313,13 +3329,13 @@
 </file>
 
 <file path=word/footer3.xml><?xml version="1.0" encoding="utf-8"?>
-<w:ftr xmlns:wpc="http://schemas.microsoft.com/office/word/2010/wordprocessingCanvas" xmlns:cx="http://schemas.microsoft.com/office/drawing/2014/chartex" xmlns:cx1="http://schemas.microsoft.com/office/drawing/2015/9/8/chartex" xmlns:cx2="http://schemas.microsoft.com/office/drawing/2015/10/21/chartex" xmlns:cx3="http://schemas.microsoft.com/office/drawing/2016/5/9/chartex" xmlns:cx4="http://schemas.microsoft.com/office/drawing/2016/5/10/chartex" xmlns:cx5="http://schemas.microsoft.com/office/drawing/2016/5/11/chartex" xmlns:cx6="http://schemas.microsoft.com/office/drawing/2016/5/12/chartex" xmlns:cx7="http://schemas.microsoft.com/office/drawing/2016/5/13/chartex" xmlns:cx8="http://schemas.microsoft.com/office/drawing/2016/5/14/chartex" xmlns:mc="http://schemas.openxmlformats.org/markup-compatibility/2006" xmlns:aink="http://schemas.microsoft.com/office/drawing/2016/ink" xmlns:am3d="http://schemas.microsoft.com/office/drawing/2017/model3d" xmlns:o="urn:schemas-microsoft-com:office:office" xmlns:r="http://schemas.openxmlformats.org/officeDocument/2006/relationships" xmlns:m="http://schemas.openxmlformats.org/officeDocument/2006/math" xmlns:v="urn:schemas-microsoft-com:vml" xmlns:wp14="http://schemas.microsoft.com/office/word/2010/wordprocessingDrawing" xmlns:wp="http://schemas.openxmlformats.org/drawingml/2006/wordprocessingDrawing" xmlns:w10="urn:schemas-microsoft-com:office:word" xmlns:w="http://schemas.openxmlformats.org/wordprocessingml/2006/main" xmlns:w14="http://schemas.microsoft.com/office/word/2010/wordml" xmlns:w15="http://schemas.microsoft.com/office/word/2012/wordml" xmlns:w16cex="http://schemas.microsoft.com/office/word/2018/wordml/cex" xmlns:w16cid="http://schemas.microsoft.com/office/word/2016/wordml/cid" xmlns:w16="http://schemas.microsoft.com/office/word/2018/wordml" xmlns:w16sdtdh="http://schemas.microsoft.com/office/word/2020/wordml/sdtdatahash" xmlns:w16se="http://schemas.microsoft.com/office/word/2015/wordml/symex" xmlns:wpg="http://schemas.microsoft.com/office/word/2010/wordprocessingGroup" xmlns:wpi="http://schemas.microsoft.com/office/word/2010/wordprocessingInk" xmlns:wne="http://schemas.microsoft.com/office/word/2006/wordml" xmlns:wps="http://schemas.microsoft.com/office/word/2010/wordprocessingShape" mc:Ignorable="w14 w15 w16se w16cid w16 w16cex w16sdtdh wp14">
+<w:ftr xmlns:wpc="http://schemas.microsoft.com/office/word/2010/wordprocessingCanvas" xmlns:cx="http://schemas.microsoft.com/office/drawing/2014/chartex" xmlns:cx1="http://schemas.microsoft.com/office/drawing/2015/9/8/chartex" xmlns:cx2="http://schemas.microsoft.com/office/drawing/2015/10/21/chartex" xmlns:cx3="http://schemas.microsoft.com/office/drawing/2016/5/9/chartex" xmlns:cx4="http://schemas.microsoft.com/office/drawing/2016/5/10/chartex" xmlns:cx5="http://schemas.microsoft.com/office/drawing/2016/5/11/chartex" xmlns:cx6="http://schemas.microsoft.com/office/drawing/2016/5/12/chartex" xmlns:cx7="http://schemas.microsoft.com/office/drawing/2016/5/13/chartex" xmlns:cx8="http://schemas.microsoft.com/office/drawing/2016/5/14/chartex" xmlns:mc="http://schemas.openxmlformats.org/markup-compatibility/2006" xmlns:aink="http://schemas.microsoft.com/office/drawing/2016/ink" xmlns:am3d="http://schemas.microsoft.com/office/drawing/2017/model3d" xmlns:o="urn:schemas-microsoft-com:office:office" xmlns:oel="http://schemas.microsoft.com/office/2019/extlst" xmlns:r="http://schemas.openxmlformats.org/officeDocument/2006/relationships" xmlns:m="http://schemas.openxmlformats.org/officeDocument/2006/math" xmlns:v="urn:schemas-microsoft-com:vml" xmlns:wp14="http://schemas.microsoft.com/office/word/2010/wordprocessingDrawing" xmlns:wp="http://schemas.openxmlformats.org/drawingml/2006/wordprocessingDrawing" xmlns:w10="urn:schemas-microsoft-com:office:word" xmlns:w="http://schemas.openxmlformats.org/wordprocessingml/2006/main" xmlns:w14="http://schemas.microsoft.com/office/word/2010/wordml" xmlns:w15="http://schemas.microsoft.com/office/word/2012/wordml" xmlns:w16cex="http://schemas.microsoft.com/office/word/2018/wordml/cex" xmlns:w16cid="http://schemas.microsoft.com/office/word/2016/wordml/cid" xmlns:w16="http://schemas.microsoft.com/office/word/2018/wordml" xmlns:w16sdtdh="http://schemas.microsoft.com/office/word/2020/wordml/sdtdatahash" xmlns:w16se="http://schemas.microsoft.com/office/word/2015/wordml/symex" xmlns:wpg="http://schemas.microsoft.com/office/word/2010/wordprocessingGroup" xmlns:wpi="http://schemas.microsoft.com/office/word/2010/wordprocessingInk" xmlns:wne="http://schemas.microsoft.com/office/word/2006/wordml" xmlns:wps="http://schemas.microsoft.com/office/word/2010/wordprocessingShape" mc:Ignorable="w14 w15 w16se w16cid w16 w16cex w16sdtdh wp14">
   <w:p/>
 </w:ftr>
 </file>
 
 <file path=word/footnotes.xml><?xml version="1.0" encoding="utf-8"?>
-<w:footnotes xmlns:wpc="http://schemas.microsoft.com/office/word/2010/wordprocessingCanvas" xmlns:cx="http://schemas.microsoft.com/office/drawing/2014/chartex" xmlns:cx1="http://schemas.microsoft.com/office/drawing/2015/9/8/chartex" xmlns:cx2="http://schemas.microsoft.com/office/drawing/2015/10/21/chartex" xmlns:cx3="http://schemas.microsoft.com/office/drawing/2016/5/9/chartex" xmlns:cx4="http://schemas.microsoft.com/office/drawing/2016/5/10/chartex" xmlns:cx5="http://schemas.microsoft.com/office/drawing/2016/5/11/chartex" xmlns:cx6="http://schemas.microsoft.com/office/drawing/2016/5/12/chartex" xmlns:cx7="http://schemas.microsoft.com/office/drawing/2016/5/13/chartex" xmlns:cx8="http://schemas.microsoft.com/office/drawing/2016/5/14/chartex" xmlns:mc="http://schemas.openxmlformats.org/markup-compatibility/2006" xmlns:aink="http://schemas.microsoft.com/office/drawing/2016/ink" xmlns:am3d="http://schemas.microsoft.com/office/drawing/2017/model3d" xmlns:o="urn:schemas-microsoft-com:office:office" xmlns:r="http://schemas.openxmlformats.org/officeDocument/2006/relationships" xmlns:m="http://schemas.openxmlformats.org/officeDocument/2006/math" xmlns:v="urn:schemas-microsoft-com:vml" xmlns:wp14="http://schemas.microsoft.com/office/word/2010/wordprocessingDrawing" xmlns:wp="http://schemas.openxmlformats.org/drawingml/2006/wordprocessingDrawing" xmlns:w10="urn:schemas-microsoft-com:office:word" xmlns:w="http://schemas.openxmlformats.org/wordprocessingml/2006/main" xmlns:w14="http://schemas.microsoft.com/office/word/2010/wordml" xmlns:w15="http://schemas.microsoft.com/office/word/2012/wordml" xmlns:w16cex="http://schemas.microsoft.com/office/word/2018/wordml/cex" xmlns:w16cid="http://schemas.microsoft.com/office/word/2016/wordml/cid" xmlns:w16="http://schemas.microsoft.com/office/word/2018/wordml" xmlns:w16sdtdh="http://schemas.microsoft.com/office/word/2020/wordml/sdtdatahash" xmlns:w16se="http://schemas.microsoft.com/office/word/2015/wordml/symex" xmlns:wpg="http://schemas.microsoft.com/office/word/2010/wordprocessingGroup" xmlns:wpi="http://schemas.microsoft.com/office/word/2010/wordprocessingInk" xmlns:wne="http://schemas.microsoft.com/office/word/2006/wordml" xmlns:wps="http://schemas.microsoft.com/office/word/2010/wordprocessingShape" mc:Ignorable="w14 w15 w16se w16cid w16 w16cex w16sdtdh wp14">
+<w:footnotes xmlns:wpc="http://schemas.microsoft.com/office/word/2010/wordprocessingCanvas" xmlns:cx="http://schemas.microsoft.com/office/drawing/2014/chartex" xmlns:cx1="http://schemas.microsoft.com/office/drawing/2015/9/8/chartex" xmlns:cx2="http://schemas.microsoft.com/office/drawing/2015/10/21/chartex" xmlns:cx3="http://schemas.microsoft.com/office/drawing/2016/5/9/chartex" xmlns:cx4="http://schemas.microsoft.com/office/drawing/2016/5/10/chartex" xmlns:cx5="http://schemas.microsoft.com/office/drawing/2016/5/11/chartex" xmlns:cx6="http://schemas.microsoft.com/office/drawing/2016/5/12/chartex" xmlns:cx7="http://schemas.microsoft.com/office/drawing/2016/5/13/chartex" xmlns:cx8="http://schemas.microsoft.com/office/drawing/2016/5/14/chartex" xmlns:mc="http://schemas.openxmlformats.org/markup-compatibility/2006" xmlns:aink="http://schemas.microsoft.com/office/drawing/2016/ink" xmlns:am3d="http://schemas.microsoft.com/office/drawing/2017/model3d" xmlns:o="urn:schemas-microsoft-com:office:office" xmlns:oel="http://schemas.microsoft.com/office/2019/extlst" xmlns:r="http://schemas.openxmlformats.org/officeDocument/2006/relationships" xmlns:m="http://schemas.openxmlformats.org/officeDocument/2006/math" xmlns:v="urn:schemas-microsoft-com:vml" xmlns:wp14="http://schemas.microsoft.com/office/word/2010/wordprocessingDrawing" xmlns:wp="http://schemas.openxmlformats.org/drawingml/2006/wordprocessingDrawing" xmlns:w10="urn:schemas-microsoft-com:office:word" xmlns:w="http://schemas.openxmlformats.org/wordprocessingml/2006/main" xmlns:w14="http://schemas.microsoft.com/office/word/2010/wordml" xmlns:w15="http://schemas.microsoft.com/office/word/2012/wordml" xmlns:w16cex="http://schemas.microsoft.com/office/word/2018/wordml/cex" xmlns:w16cid="http://schemas.microsoft.com/office/word/2016/wordml/cid" xmlns:w16="http://schemas.microsoft.com/office/word/2018/wordml" xmlns:w16sdtdh="http://schemas.microsoft.com/office/word/2020/wordml/sdtdatahash" xmlns:w16se="http://schemas.microsoft.com/office/word/2015/wordml/symex" xmlns:wpg="http://schemas.microsoft.com/office/word/2010/wordprocessingGroup" xmlns:wpi="http://schemas.microsoft.com/office/word/2010/wordprocessingInk" xmlns:wne="http://schemas.microsoft.com/office/word/2006/wordml" xmlns:wps="http://schemas.microsoft.com/office/word/2010/wordprocessingShape" mc:Ignorable="w14 w15 w16se w16cid w16 w16cex w16sdtdh wp14">
   <w:footnote w:type="separator" w:id="-1">
     <w:p>
       <w:pPr>
@@ -3344,7 +3360,7 @@
 </file>
 
 <file path=word/header1.xml><?xml version="1.0" encoding="utf-8"?>
-<w:hdr xmlns:wpc="http://schemas.microsoft.com/office/word/2010/wordprocessingCanvas" xmlns:cx="http://schemas.microsoft.com/office/drawing/2014/chartex" xmlns:cx1="http://schemas.microsoft.com/office/drawing/2015/9/8/chartex" xmlns:cx2="http://schemas.microsoft.com/office/drawing/2015/10/21/chartex" xmlns:cx3="http://schemas.microsoft.com/office/drawing/2016/5/9/chartex" xmlns:cx4="http://schemas.microsoft.com/office/drawing/2016/5/10/chartex" xmlns:cx5="http://schemas.microsoft.com/office/drawing/2016/5/11/chartex" xmlns:cx6="http://schemas.microsoft.com/office/drawing/2016/5/12/chartex" xmlns:cx7="http://schemas.microsoft.com/office/drawing/2016/5/13/chartex" xmlns:cx8="http://schemas.microsoft.com/office/drawing/2016/5/14/chartex" xmlns:mc="http://schemas.openxmlformats.org/markup-compatibility/2006" xmlns:aink="http://schemas.microsoft.com/office/drawing/2016/ink" xmlns:am3d="http://schemas.microsoft.com/office/drawing/2017/model3d" xmlns:o="urn:schemas-microsoft-com:office:office" xmlns:r="http://schemas.openxmlformats.org/officeDocument/2006/relationships" xmlns:m="http://schemas.openxmlformats.org/officeDocument/2006/math" xmlns:v="urn:schemas-microsoft-com:vml" xmlns:wp14="http://schemas.microsoft.com/office/word/2010/wordprocessingDrawing" xmlns:wp="http://schemas.openxmlformats.org/drawingml/2006/wordprocessingDrawing" xmlns:w10="urn:schemas-microsoft-com:office:word" xmlns:w="http://schemas.openxmlformats.org/wordprocessingml/2006/main" xmlns:w14="http://schemas.microsoft.com/office/word/2010/wordml" xmlns:w15="http://schemas.microsoft.com/office/word/2012/wordml" xmlns:w16cex="http://schemas.microsoft.com/office/word/2018/wordml/cex" xmlns:w16cid="http://schemas.microsoft.com/office/word/2016/wordml/cid" xmlns:w16="http://schemas.microsoft.com/office/word/2018/wordml" xmlns:w16sdtdh="http://schemas.microsoft.com/office/word/2020/wordml/sdtdatahash" xmlns:w16se="http://schemas.microsoft.com/office/word/2015/wordml/symex" xmlns:wpg="http://schemas.microsoft.com/office/word/2010/wordprocessingGroup" xmlns:wpi="http://schemas.microsoft.com/office/word/2010/wordprocessingInk" xmlns:wne="http://schemas.microsoft.com/office/word/2006/wordml" xmlns:wps="http://schemas.microsoft.com/office/word/2010/wordprocessingShape" mc:Ignorable="w14 w15 w16se w16cid w16 w16cex w16sdtdh wp14">
+<w:hdr xmlns:wpc="http://schemas.microsoft.com/office/word/2010/wordprocessingCanvas" xmlns:cx="http://schemas.microsoft.com/office/drawing/2014/chartex" xmlns:cx1="http://schemas.microsoft.com/office/drawing/2015/9/8/chartex" xmlns:cx2="http://schemas.microsoft.com/office/drawing/2015/10/21/chartex" xmlns:cx3="http://schemas.microsoft.com/office/drawing/2016/5/9/chartex" xmlns:cx4="http://schemas.microsoft.com/office/drawing/2016/5/10/chartex" xmlns:cx5="http://schemas.microsoft.com/office/drawing/2016/5/11/chartex" xmlns:cx6="http://schemas.microsoft.com/office/drawing/2016/5/12/chartex" xmlns:cx7="http://schemas.microsoft.com/office/drawing/2016/5/13/chartex" xmlns:cx8="http://schemas.microsoft.com/office/drawing/2016/5/14/chartex" xmlns:mc="http://schemas.openxmlformats.org/markup-compatibility/2006" xmlns:aink="http://schemas.microsoft.com/office/drawing/2016/ink" xmlns:am3d="http://schemas.microsoft.com/office/drawing/2017/model3d" xmlns:o="urn:schemas-microsoft-com:office:office" xmlns:oel="http://schemas.microsoft.com/office/2019/extlst" xmlns:r="http://schemas.openxmlformats.org/officeDocument/2006/relationships" xmlns:m="http://schemas.openxmlformats.org/officeDocument/2006/math" xmlns:v="urn:schemas-microsoft-com:vml" xmlns:wp14="http://schemas.microsoft.com/office/word/2010/wordprocessingDrawing" xmlns:wp="http://schemas.openxmlformats.org/drawingml/2006/wordprocessingDrawing" xmlns:w10="urn:schemas-microsoft-com:office:word" xmlns:w="http://schemas.openxmlformats.org/wordprocessingml/2006/main" xmlns:w14="http://schemas.microsoft.com/office/word/2010/wordml" xmlns:w15="http://schemas.microsoft.com/office/word/2012/wordml" xmlns:w16cex="http://schemas.microsoft.com/office/word/2018/wordml/cex" xmlns:w16cid="http://schemas.microsoft.com/office/word/2016/wordml/cid" xmlns:w16="http://schemas.microsoft.com/office/word/2018/wordml" xmlns:w16sdtdh="http://schemas.microsoft.com/office/word/2020/wordml/sdtdatahash" xmlns:w16se="http://schemas.microsoft.com/office/word/2015/wordml/symex" xmlns:wpg="http://schemas.microsoft.com/office/word/2010/wordprocessingGroup" xmlns:wpi="http://schemas.microsoft.com/office/word/2010/wordprocessingInk" xmlns:wne="http://schemas.microsoft.com/office/word/2006/wordml" xmlns:wps="http://schemas.microsoft.com/office/word/2010/wordprocessingShape" mc:Ignorable="w14 w15 w16se w16cid w16 w16cex w16sdtdh wp14">
   <w:p>
     <w:pPr>
       <w:tabs>
@@ -3424,7 +3440,7 @@
 </file>
 
 <file path=word/header2.xml><?xml version="1.0" encoding="utf-8"?>
-<w:hdr xmlns:wpc="http://schemas.microsoft.com/office/word/2010/wordprocessingCanvas" xmlns:cx="http://schemas.microsoft.com/office/drawing/2014/chartex" xmlns:cx1="http://schemas.microsoft.com/office/drawing/2015/9/8/chartex" xmlns:cx2="http://schemas.microsoft.com/office/drawing/2015/10/21/chartex" xmlns:cx3="http://schemas.microsoft.com/office/drawing/2016/5/9/chartex" xmlns:cx4="http://schemas.microsoft.com/office/drawing/2016/5/10/chartex" xmlns:cx5="http://schemas.microsoft.com/office/drawing/2016/5/11/chartex" xmlns:cx6="http://schemas.microsoft.com/office/drawing/2016/5/12/chartex" xmlns:cx7="http://schemas.microsoft.com/office/drawing/2016/5/13/chartex" xmlns:cx8="http://schemas.microsoft.com/office/drawing/2016/5/14/chartex" xmlns:mc="http://schemas.openxmlformats.org/markup-compatibility/2006" xmlns:aink="http://schemas.microsoft.com/office/drawing/2016/ink" xmlns:am3d="http://schemas.microsoft.com/office/drawing/2017/model3d" xmlns:o="urn:schemas-microsoft-com:office:office" xmlns:r="http://schemas.openxmlformats.org/officeDocument/2006/relationships" xmlns:m="http://schemas.openxmlformats.org/officeDocument/2006/math" xmlns:v="urn:schemas-microsoft-com:vml" xmlns:wp14="http://schemas.microsoft.com/office/word/2010/wordprocessingDrawing" xmlns:wp="http://schemas.openxmlformats.org/drawingml/2006/wordprocessingDrawing" xmlns:w10="urn:schemas-microsoft-com:office:word" xmlns:w="http://schemas.openxmlformats.org/wordprocessingml/2006/main" xmlns:w14="http://schemas.microsoft.com/office/word/2010/wordml" xmlns:w15="http://schemas.microsoft.com/office/word/2012/wordml" xmlns:w16cex="http://schemas.microsoft.com/office/word/2018/wordml/cex" xmlns:w16cid="http://schemas.microsoft.com/office/word/2016/wordml/cid" xmlns:w16="http://schemas.microsoft.com/office/word/2018/wordml" xmlns:w16sdtdh="http://schemas.microsoft.com/office/word/2020/wordml/sdtdatahash" xmlns:w16se="http://schemas.microsoft.com/office/word/2015/wordml/symex" xmlns:wpg="http://schemas.microsoft.com/office/word/2010/wordprocessingGroup" xmlns:wpi="http://schemas.microsoft.com/office/word/2010/wordprocessingInk" xmlns:wne="http://schemas.microsoft.com/office/word/2006/wordml" xmlns:wps="http://schemas.microsoft.com/office/word/2010/wordprocessingShape" mc:Ignorable="w14 w15 w16se w16cid w16 w16cex w16sdtdh wp14">
+<w:hdr xmlns:wpc="http://schemas.microsoft.com/office/word/2010/wordprocessingCanvas" xmlns:cx="http://schemas.microsoft.com/office/drawing/2014/chartex" xmlns:cx1="http://schemas.microsoft.com/office/drawing/2015/9/8/chartex" xmlns:cx2="http://schemas.microsoft.com/office/drawing/2015/10/21/chartex" xmlns:cx3="http://schemas.microsoft.com/office/drawing/2016/5/9/chartex" xmlns:cx4="http://schemas.microsoft.com/office/drawing/2016/5/10/chartex" xmlns:cx5="http://schemas.microsoft.com/office/drawing/2016/5/11/chartex" xmlns:cx6="http://schemas.microsoft.com/office/drawing/2016/5/12/chartex" xmlns:cx7="http://schemas.microsoft.com/office/drawing/2016/5/13/chartex" xmlns:cx8="http://schemas.microsoft.com/office/drawing/2016/5/14/chartex" xmlns:mc="http://schemas.openxmlformats.org/markup-compatibility/2006" xmlns:aink="http://schemas.microsoft.com/office/drawing/2016/ink" xmlns:am3d="http://schemas.microsoft.com/office/drawing/2017/model3d" xmlns:o="urn:schemas-microsoft-com:office:office" xmlns:oel="http://schemas.microsoft.com/office/2019/extlst" xmlns:r="http://schemas.openxmlformats.org/officeDocument/2006/relationships" xmlns:m="http://schemas.openxmlformats.org/officeDocument/2006/math" xmlns:v="urn:schemas-microsoft-com:vml" xmlns:wp14="http://schemas.microsoft.com/office/word/2010/wordprocessingDrawing" xmlns:wp="http://schemas.openxmlformats.org/drawingml/2006/wordprocessingDrawing" xmlns:w10="urn:schemas-microsoft-com:office:word" xmlns:w="http://schemas.openxmlformats.org/wordprocessingml/2006/main" xmlns:w14="http://schemas.microsoft.com/office/word/2010/wordml" xmlns:w15="http://schemas.microsoft.com/office/word/2012/wordml" xmlns:w16cex="http://schemas.microsoft.com/office/word/2018/wordml/cex" xmlns:w16cid="http://schemas.microsoft.com/office/word/2016/wordml/cid" xmlns:w16="http://schemas.microsoft.com/office/word/2018/wordml" xmlns:w16sdtdh="http://schemas.microsoft.com/office/word/2020/wordml/sdtdatahash" xmlns:w16se="http://schemas.microsoft.com/office/word/2015/wordml/symex" xmlns:wpg="http://schemas.microsoft.com/office/word/2010/wordprocessingGroup" xmlns:wpi="http://schemas.microsoft.com/office/word/2010/wordprocessingInk" xmlns:wne="http://schemas.microsoft.com/office/word/2006/wordml" xmlns:wps="http://schemas.microsoft.com/office/word/2010/wordprocessingShape" mc:Ignorable="w14 w15 w16se w16cid w16 w16cex w16sdtdh wp14">
   <w:p>
     <w:pPr>
       <w:tabs>
@@ -3506,13 +3522,13 @@
 </file>
 
 <file path=word/header3.xml><?xml version="1.0" encoding="utf-8"?>
-<w:hdr xmlns:wpc="http://schemas.microsoft.com/office/word/2010/wordprocessingCanvas" xmlns:cx="http://schemas.microsoft.com/office/drawing/2014/chartex" xmlns:cx1="http://schemas.microsoft.com/office/drawing/2015/9/8/chartex" xmlns:cx2="http://schemas.microsoft.com/office/drawing/2015/10/21/chartex" xmlns:cx3="http://schemas.microsoft.com/office/drawing/2016/5/9/chartex" xmlns:cx4="http://schemas.microsoft.com/office/drawing/2016/5/10/chartex" xmlns:cx5="http://schemas.microsoft.com/office/drawing/2016/5/11/chartex" xmlns:cx6="http://schemas.microsoft.com/office/drawing/2016/5/12/chartex" xmlns:cx7="http://schemas.microsoft.com/office/drawing/2016/5/13/chartex" xmlns:cx8="http://schemas.microsoft.com/office/drawing/2016/5/14/chartex" xmlns:mc="http://schemas.openxmlformats.org/markup-compatibility/2006" xmlns:aink="http://schemas.microsoft.com/office/drawing/2016/ink" xmlns:am3d="http://schemas.microsoft.com/office/drawing/2017/model3d" xmlns:o="urn:schemas-microsoft-com:office:office" xmlns:r="http://schemas.openxmlformats.org/officeDocument/2006/relationships" xmlns:m="http://schemas.openxmlformats.org/officeDocument/2006/math" xmlns:v="urn:schemas-microsoft-com:vml" xmlns:wp14="http://schemas.microsoft.com/office/word/2010/wordprocessingDrawing" xmlns:wp="http://schemas.openxmlformats.org/drawingml/2006/wordprocessingDrawing" xmlns:w10="urn:schemas-microsoft-com:office:word" xmlns:w="http://schemas.openxmlformats.org/wordprocessingml/2006/main" xmlns:w14="http://schemas.microsoft.com/office/word/2010/wordml" xmlns:w15="http://schemas.microsoft.com/office/word/2012/wordml" xmlns:w16cex="http://schemas.microsoft.com/office/word/2018/wordml/cex" xmlns:w16cid="http://schemas.microsoft.com/office/word/2016/wordml/cid" xmlns:w16="http://schemas.microsoft.com/office/word/2018/wordml" xmlns:w16sdtdh="http://schemas.microsoft.com/office/word/2020/wordml/sdtdatahash" xmlns:w16se="http://schemas.microsoft.com/office/word/2015/wordml/symex" xmlns:wpg="http://schemas.microsoft.com/office/word/2010/wordprocessingGroup" xmlns:wpi="http://schemas.microsoft.com/office/word/2010/wordprocessingInk" xmlns:wne="http://schemas.microsoft.com/office/word/2006/wordml" xmlns:wps="http://schemas.microsoft.com/office/word/2010/wordprocessingShape" mc:Ignorable="w14 w15 w16se w16cid w16 w16cex w16sdtdh wp14">
+<w:hdr xmlns:wpc="http://schemas.microsoft.com/office/word/2010/wordprocessingCanvas" xmlns:cx="http://schemas.microsoft.com/office/drawing/2014/chartex" xmlns:cx1="http://schemas.microsoft.com/office/drawing/2015/9/8/chartex" xmlns:cx2="http://schemas.microsoft.com/office/drawing/2015/10/21/chartex" xmlns:cx3="http://schemas.microsoft.com/office/drawing/2016/5/9/chartex" xmlns:cx4="http://schemas.microsoft.com/office/drawing/2016/5/10/chartex" xmlns:cx5="http://schemas.microsoft.com/office/drawing/2016/5/11/chartex" xmlns:cx6="http://schemas.microsoft.com/office/drawing/2016/5/12/chartex" xmlns:cx7="http://schemas.microsoft.com/office/drawing/2016/5/13/chartex" xmlns:cx8="http://schemas.microsoft.com/office/drawing/2016/5/14/chartex" xmlns:mc="http://schemas.openxmlformats.org/markup-compatibility/2006" xmlns:aink="http://schemas.microsoft.com/office/drawing/2016/ink" xmlns:am3d="http://schemas.microsoft.com/office/drawing/2017/model3d" xmlns:o="urn:schemas-microsoft-com:office:office" xmlns:oel="http://schemas.microsoft.com/office/2019/extlst" xmlns:r="http://schemas.openxmlformats.org/officeDocument/2006/relationships" xmlns:m="http://schemas.openxmlformats.org/officeDocument/2006/math" xmlns:v="urn:schemas-microsoft-com:vml" xmlns:wp14="http://schemas.microsoft.com/office/word/2010/wordprocessingDrawing" xmlns:wp="http://schemas.openxmlformats.org/drawingml/2006/wordprocessingDrawing" xmlns:w10="urn:schemas-microsoft-com:office:word" xmlns:w="http://schemas.openxmlformats.org/wordprocessingml/2006/main" xmlns:w14="http://schemas.microsoft.com/office/word/2010/wordml" xmlns:w15="http://schemas.microsoft.com/office/word/2012/wordml" xmlns:w16cex="http://schemas.microsoft.com/office/word/2018/wordml/cex" xmlns:w16cid="http://schemas.microsoft.com/office/word/2016/wordml/cid" xmlns:w16="http://schemas.microsoft.com/office/word/2018/wordml" xmlns:w16sdtdh="http://schemas.microsoft.com/office/word/2020/wordml/sdtdatahash" xmlns:w16se="http://schemas.microsoft.com/office/word/2015/wordml/symex" xmlns:wpg="http://schemas.microsoft.com/office/word/2010/wordprocessingGroup" xmlns:wpi="http://schemas.microsoft.com/office/word/2010/wordprocessingInk" xmlns:wne="http://schemas.microsoft.com/office/word/2006/wordml" xmlns:wps="http://schemas.microsoft.com/office/word/2010/wordprocessingShape" mc:Ignorable="w14 w15 w16se w16cid w16 w16cex w16sdtdh wp14">
   <w:p/>
 </w:hdr>
 </file>
 
 <file path=word/numbering.xml><?xml version="1.0" encoding="utf-8"?>
-<w:numbering xmlns:wpc="http://schemas.microsoft.com/office/word/2010/wordprocessingCanvas" xmlns:cx="http://schemas.microsoft.com/office/drawing/2014/chartex" xmlns:cx1="http://schemas.microsoft.com/office/drawing/2015/9/8/chartex" xmlns:cx2="http://schemas.microsoft.com/office/drawing/2015/10/21/chartex" xmlns:cx3="http://schemas.microsoft.com/office/drawing/2016/5/9/chartex" xmlns:cx4="http://schemas.microsoft.com/office/drawing/2016/5/10/chartex" xmlns:cx5="http://schemas.microsoft.com/office/drawing/2016/5/11/chartex" xmlns:cx6="http://schemas.microsoft.com/office/drawing/2016/5/12/chartex" xmlns:cx7="http://schemas.microsoft.com/office/drawing/2016/5/13/chartex" xmlns:cx8="http://schemas.microsoft.com/office/drawing/2016/5/14/chartex" xmlns:mc="http://schemas.openxmlformats.org/markup-compatibility/2006" xmlns:aink="http://schemas.microsoft.com/office/drawing/2016/ink" xmlns:am3d="http://schemas.microsoft.com/office/drawing/2017/model3d" xmlns:o="urn:schemas-microsoft-com:office:office" xmlns:r="http://schemas.openxmlformats.org/officeDocument/2006/relationships" xmlns:m="http://schemas.openxmlformats.org/officeDocument/2006/math" xmlns:v="urn:schemas-microsoft-com:vml" xmlns:wp14="http://schemas.microsoft.com/office/word/2010/wordprocessingDrawing" xmlns:wp="http://schemas.openxmlformats.org/drawingml/2006/wordprocessingDrawing" xmlns:w10="urn:schemas-microsoft-com:office:word" xmlns:w="http://schemas.openxmlformats.org/wordprocessingml/2006/main" xmlns:w14="http://schemas.microsoft.com/office/word/2010/wordml" xmlns:w15="http://schemas.microsoft.com/office/word/2012/wordml" xmlns:w16cex="http://schemas.microsoft.com/office/word/2018/wordml/cex" xmlns:w16cid="http://schemas.microsoft.com/office/word/2016/wordml/cid" xmlns:w16="http://schemas.microsoft.com/office/word/2018/wordml" xmlns:w16sdtdh="http://schemas.microsoft.com/office/word/2020/wordml/sdtdatahash" xmlns:w16se="http://schemas.microsoft.com/office/word/2015/wordml/symex" xmlns:wpg="http://schemas.microsoft.com/office/word/2010/wordprocessingGroup" xmlns:wpi="http://schemas.microsoft.com/office/word/2010/wordprocessingInk" xmlns:wne="http://schemas.microsoft.com/office/word/2006/wordml" xmlns:wps="http://schemas.microsoft.com/office/word/2010/wordprocessingShape" mc:Ignorable="w14 w15 w16se w16cid w16 w16cex w16sdtdh wp14">
+<w:numbering xmlns:wpc="http://schemas.microsoft.com/office/word/2010/wordprocessingCanvas" xmlns:cx="http://schemas.microsoft.com/office/drawing/2014/chartex" xmlns:cx1="http://schemas.microsoft.com/office/drawing/2015/9/8/chartex" xmlns:cx2="http://schemas.microsoft.com/office/drawing/2015/10/21/chartex" xmlns:cx3="http://schemas.microsoft.com/office/drawing/2016/5/9/chartex" xmlns:cx4="http://schemas.microsoft.com/office/drawing/2016/5/10/chartex" xmlns:cx5="http://schemas.microsoft.com/office/drawing/2016/5/11/chartex" xmlns:cx6="http://schemas.microsoft.com/office/drawing/2016/5/12/chartex" xmlns:cx7="http://schemas.microsoft.com/office/drawing/2016/5/13/chartex" xmlns:cx8="http://schemas.microsoft.com/office/drawing/2016/5/14/chartex" xmlns:mc="http://schemas.openxmlformats.org/markup-compatibility/2006" xmlns:aink="http://schemas.microsoft.com/office/drawing/2016/ink" xmlns:am3d="http://schemas.microsoft.com/office/drawing/2017/model3d" xmlns:o="urn:schemas-microsoft-com:office:office" xmlns:oel="http://schemas.microsoft.com/office/2019/extlst" xmlns:r="http://schemas.openxmlformats.org/officeDocument/2006/relationships" xmlns:m="http://schemas.openxmlformats.org/officeDocument/2006/math" xmlns:v="urn:schemas-microsoft-com:vml" xmlns:wp14="http://schemas.microsoft.com/office/word/2010/wordprocessingDrawing" xmlns:wp="http://schemas.openxmlformats.org/drawingml/2006/wordprocessingDrawing" xmlns:w10="urn:schemas-microsoft-com:office:word" xmlns:w="http://schemas.openxmlformats.org/wordprocessingml/2006/main" xmlns:w14="http://schemas.microsoft.com/office/word/2010/wordml" xmlns:w15="http://schemas.microsoft.com/office/word/2012/wordml" xmlns:w16cex="http://schemas.microsoft.com/office/word/2018/wordml/cex" xmlns:w16cid="http://schemas.microsoft.com/office/word/2016/wordml/cid" xmlns:w16="http://schemas.microsoft.com/office/word/2018/wordml" xmlns:w16sdtdh="http://schemas.microsoft.com/office/word/2020/wordml/sdtdatahash" xmlns:w16se="http://schemas.microsoft.com/office/word/2015/wordml/symex" xmlns:wpg="http://schemas.microsoft.com/office/word/2010/wordprocessingGroup" xmlns:wpi="http://schemas.microsoft.com/office/word/2010/wordprocessingInk" xmlns:wne="http://schemas.microsoft.com/office/word/2006/wordml" xmlns:wps="http://schemas.microsoft.com/office/word/2010/wordprocessingShape" mc:Ignorable="w14 w15 w16se w16cid w16 w16cex w16sdtdh wp14">
   <w:abstractNum w:abstractNumId="0" w15:restartNumberingAfterBreak="0">
     <w:nsid w:val="023B4A40"/>
     <w:multiLevelType w:val="hybridMultilevel"/>
@@ -6286,73 +6302,73 @@
       </w:pPr>
     </w:lvl>
   </w:abstractNum>
-  <w:num w:numId="1">
+  <w:num w:numId="1" w16cid:durableId="1543441662">
     <w:abstractNumId w:val="8"/>
   </w:num>
-  <w:num w:numId="2">
+  <w:num w:numId="2" w16cid:durableId="415129740">
     <w:abstractNumId w:val="6"/>
   </w:num>
-  <w:num w:numId="3">
+  <w:num w:numId="3" w16cid:durableId="1577547997">
     <w:abstractNumId w:val="15"/>
   </w:num>
-  <w:num w:numId="4">
+  <w:num w:numId="4" w16cid:durableId="701442094">
     <w:abstractNumId w:val="7"/>
   </w:num>
-  <w:num w:numId="5">
+  <w:num w:numId="5" w16cid:durableId="1658992806">
     <w:abstractNumId w:val="10"/>
   </w:num>
-  <w:num w:numId="6">
+  <w:num w:numId="6" w16cid:durableId="282809436">
     <w:abstractNumId w:val="18"/>
   </w:num>
-  <w:num w:numId="7">
+  <w:num w:numId="7" w16cid:durableId="477189864">
     <w:abstractNumId w:val="11"/>
   </w:num>
-  <w:num w:numId="8">
+  <w:num w:numId="8" w16cid:durableId="1338077632">
     <w:abstractNumId w:val="0"/>
   </w:num>
-  <w:num w:numId="9">
+  <w:num w:numId="9" w16cid:durableId="646471041">
     <w:abstractNumId w:val="14"/>
   </w:num>
-  <w:num w:numId="10">
+  <w:num w:numId="10" w16cid:durableId="1670597408">
     <w:abstractNumId w:val="5"/>
   </w:num>
-  <w:num w:numId="11">
+  <w:num w:numId="11" w16cid:durableId="1499156173">
     <w:abstractNumId w:val="22"/>
   </w:num>
-  <w:num w:numId="12">
+  <w:num w:numId="12" w16cid:durableId="1513180922">
     <w:abstractNumId w:val="12"/>
   </w:num>
-  <w:num w:numId="13">
+  <w:num w:numId="13" w16cid:durableId="898901958">
     <w:abstractNumId w:val="19"/>
   </w:num>
-  <w:num w:numId="14">
+  <w:num w:numId="14" w16cid:durableId="2142338663">
     <w:abstractNumId w:val="20"/>
   </w:num>
-  <w:num w:numId="15">
+  <w:num w:numId="15" w16cid:durableId="942539986">
     <w:abstractNumId w:val="3"/>
   </w:num>
-  <w:num w:numId="16">
+  <w:num w:numId="16" w16cid:durableId="1062829420">
     <w:abstractNumId w:val="13"/>
   </w:num>
-  <w:num w:numId="17">
+  <w:num w:numId="17" w16cid:durableId="1177573167">
     <w:abstractNumId w:val="21"/>
   </w:num>
-  <w:num w:numId="18">
+  <w:num w:numId="18" w16cid:durableId="242301111">
     <w:abstractNumId w:val="9"/>
   </w:num>
-  <w:num w:numId="19">
+  <w:num w:numId="19" w16cid:durableId="749083086">
     <w:abstractNumId w:val="4"/>
   </w:num>
-  <w:num w:numId="20">
+  <w:num w:numId="20" w16cid:durableId="1477916518">
     <w:abstractNumId w:val="16"/>
   </w:num>
-  <w:num w:numId="21">
+  <w:num w:numId="21" w16cid:durableId="1949309634">
     <w:abstractNumId w:val="2"/>
   </w:num>
-  <w:num w:numId="22">
+  <w:num w:numId="22" w16cid:durableId="927664373">
     <w:abstractNumId w:val="1"/>
   </w:num>
-  <w:num w:numId="23">
+  <w:num w:numId="23" w16cid:durableId="1641567803">
     <w:abstractNumId w:val="17"/>
   </w:num>
 </w:numbering>

</xml_diff>